<commit_message>
Cration des controllers nft et utilisateur. création des models nft et utilisateur. création du model pour se connecter à la base de donnée. création du style.css. Création des views accueil, error, login, register, templateDisconnected. création du htaccess et de l'index.
</commit_message>
<xml_diff>
--- a/projetAradon/cahier des charges/cahier des charges.docx
+++ b/projetAradon/cahier des charges/cahier des charges.docx
@@ -4,10 +4,395 @@
   <w:body>
     <w:p>
       <w:r>
-        <w:t>Client</w:t>
-      </w:r>
-    </w:p>
-    <w:p/>
+        <w:t>Rappel du lien figma (</w:t>
+      </w:r>
+      <w:r>
+        <w:t>https://www.figma.com/file/nxbefd31lTJOZLupEHw9kW/Untitled?node-id=0%3A1&amp;t=wqoEPUR3jSwXWrej-1</w:t>
+      </w:r>
+      <w:r>
+        <w:t>)</w:t>
+      </w:r>
+    </w:p>
+    <w:p>
+      <w:r>
+        <w:t>Le terme utilisateur est à comprendre dans le sens membre dès lors qu’il n’a pas d’attributs particulier attaché à lui.</w:t>
+      </w:r>
+    </w:p>
+    <w:p>
+      <w:r>
+        <w:t xml:space="preserve">L’administrateur est à comprendre dans le sens où il dispose des </w:t>
+      </w:r>
+      <w:r>
+        <w:t>mêmes droits de l’utilisateur + les droits propres à son rôle.</w:t>
+      </w:r>
+    </w:p>
+    <w:p/>
+    <w:p>
+      <w:r>
+        <w:t>NFT HAVEN est un projet permettant à chaque personne de se connecter, upload ses propres images et se créer sa propre collection</w:t>
+      </w:r>
+      <w:r>
+        <w:t xml:space="preserve"> ou contribuer à faire grandir la collection des autres créateurs</w:t>
+      </w:r>
+      <w:r>
+        <w:t>.</w:t>
+      </w:r>
+    </w:p>
+    <w:p>
+      <w:r>
+        <w:t>Le but étant d’avoir le portefeuille le plus sympathique c’est-à-dire pas forcément le plus remplit.</w:t>
+      </w:r>
+    </w:p>
+    <w:p>
+      <w:r>
+        <w:t xml:space="preserve">Reprenant le principe des « non fongible token » (NFT) sans l’aspect blockchain, donc sans l’aspect unique de chaque image. </w:t>
+      </w:r>
+    </w:p>
+    <w:p>
+      <w:r>
+        <w:t>L’utilisateur pourra visiter les œuvres disponibles sur la plateforme et voir le portefeuille des utilisateurs</w:t>
+      </w:r>
+    </w:p>
+    <w:p>
+      <w:r>
+        <w:t>L’utilisateur pourra se créer un compte si il souhaite avoir son propre panel d’images (=&gt; portefeuille utilisateur).</w:t>
+      </w:r>
+    </w:p>
+    <w:p>
+      <w:r>
+        <w:t xml:space="preserve">Le possesseur d’un compte sur la plateforme NFT HAVEN devra fournir un </w:t>
+      </w:r>
+      <w:r>
+        <w:rPr>
+          <w:color w:val="70AD47" w:themeColor="accent6"/>
+        </w:rPr>
+        <w:t>pseudo</w:t>
+      </w:r>
+      <w:r>
+        <w:t xml:space="preserve">, une </w:t>
+      </w:r>
+      <w:r>
+        <w:rPr>
+          <w:color w:val="70AD47" w:themeColor="accent6"/>
+        </w:rPr>
+        <w:t>adresse mail</w:t>
+      </w:r>
+      <w:r>
+        <w:t xml:space="preserve">, </w:t>
+      </w:r>
+      <w:r>
+        <w:rPr>
+          <w:color w:val="70AD47" w:themeColor="accent6"/>
+        </w:rPr>
+        <w:t>un mot de passe</w:t>
+      </w:r>
+      <w:r>
+        <w:t xml:space="preserve">, une </w:t>
+      </w:r>
+      <w:r>
+        <w:rPr>
+          <w:color w:val="70AD47" w:themeColor="accent6"/>
+        </w:rPr>
+        <w:t>adresse postale</w:t>
+      </w:r>
+      <w:r>
+        <w:t xml:space="preserve">, </w:t>
+      </w:r>
+      <w:r>
+        <w:rPr>
+          <w:color w:val="70AD47" w:themeColor="accent6"/>
+        </w:rPr>
+        <w:t xml:space="preserve">une date de naissance </w:t>
+      </w:r>
+      <w:r>
+        <w:t xml:space="preserve">lors de la création de son compte. Un </w:t>
+      </w:r>
+      <w:r>
+        <w:rPr>
+          <w:color w:val="70AD47" w:themeColor="accent6"/>
+        </w:rPr>
+        <w:t>id</w:t>
+      </w:r>
+      <w:r>
+        <w:rPr>
+          <w:color w:val="70AD47" w:themeColor="accent6"/>
+        </w:rPr>
+        <w:t>Utilisateur</w:t>
+      </w:r>
+      <w:r>
+        <w:t xml:space="preserve"> lui sera attribué ainsi qu’une </w:t>
+      </w:r>
+      <w:r>
+        <w:rPr>
+          <w:color w:val="70AD47" w:themeColor="accent6"/>
+        </w:rPr>
+        <w:t>date de création du compte</w:t>
+      </w:r>
+      <w:r>
+        <w:t xml:space="preserve"> avec heure, minute, seconde, numéro du jour, mois et année de la création du compte. </w:t>
+      </w:r>
+      <w:r>
+        <w:t xml:space="preserve">La détention d’un compte octroi le droit d’être reconnu comme un </w:t>
+      </w:r>
+      <w:r>
+        <w:rPr>
+          <w:color w:val="70AD47" w:themeColor="accent6"/>
+        </w:rPr>
+        <w:t>utilisateur</w:t>
+      </w:r>
+      <w:r>
+        <w:t xml:space="preserve"> de la plateforme et donne le droit d’ajouter une </w:t>
+      </w:r>
+      <w:r>
+        <w:rPr>
+          <w:color w:val="70AD47" w:themeColor="accent6"/>
+        </w:rPr>
+        <w:t>image de profil</w:t>
+      </w:r>
+    </w:p>
+    <w:p>
+      <w:r>
+        <w:t xml:space="preserve">Il pourra donc créer </w:t>
+      </w:r>
+      <w:r>
+        <w:rPr>
+          <w:color w:val="FF0000"/>
+        </w:rPr>
+        <w:t>des collections</w:t>
+      </w:r>
+      <w:r>
+        <w:t>.</w:t>
+      </w:r>
+    </w:p>
+    <w:p>
+      <w:r>
+        <w:rPr>
+          <w:color w:val="FF0000"/>
+        </w:rPr>
+        <w:t xml:space="preserve">Une collection </w:t>
+      </w:r>
+      <w:r>
+        <w:t xml:space="preserve">possédera </w:t>
+      </w:r>
+      <w:r>
+        <w:rPr>
+          <w:color w:val="FF0000"/>
+        </w:rPr>
+        <w:t xml:space="preserve">un titre </w:t>
+      </w:r>
+      <w:r>
+        <w:t xml:space="preserve">de collection </w:t>
+      </w:r>
+      <w:r>
+        <w:rPr>
+          <w:color w:val="FF0000"/>
+        </w:rPr>
+        <w:t xml:space="preserve">et une image </w:t>
+      </w:r>
+      <w:r>
+        <w:t xml:space="preserve">pour la distinguer visuellement. Un </w:t>
+      </w:r>
+      <w:r>
+        <w:rPr>
+          <w:color w:val="FF0000"/>
+        </w:rPr>
+        <w:t>idCollection</w:t>
+      </w:r>
+      <w:r>
+        <w:t xml:space="preserve"> sera attribué également. Deux collections ne pourront pas avoir le même nom</w:t>
+      </w:r>
+      <w:r>
+        <w:t>.</w:t>
+      </w:r>
+    </w:p>
+    <w:p>
+      <w:r>
+        <w:t>L’utilisateur pourra a</w:t>
+      </w:r>
+      <w:r>
+        <w:t>jouter des</w:t>
+      </w:r>
+      <w:r>
+        <w:t xml:space="preserve"> </w:t>
+      </w:r>
+      <w:r>
+        <w:rPr>
+          <w:color w:val="4472C4" w:themeColor="accent1"/>
+        </w:rPr>
+        <w:t>nft</w:t>
+      </w:r>
+      <w:r>
+        <w:t xml:space="preserve"> à ses collections et compléter les collections en ajoutant ses </w:t>
+      </w:r>
+      <w:r>
+        <w:rPr>
+          <w:color w:val="000000" w:themeColor="text1"/>
+        </w:rPr>
+        <w:t>propres</w:t>
+      </w:r>
+      <w:r>
+        <w:rPr>
+          <w:color w:val="4472C4" w:themeColor="accent1"/>
+        </w:rPr>
+        <w:t xml:space="preserve"> images </w:t>
+      </w:r>
+      <w:r>
+        <w:t>aux collections déjà existantes.</w:t>
+      </w:r>
+      <w:r>
+        <w:t xml:space="preserve"> Un </w:t>
+      </w:r>
+      <w:r>
+        <w:rPr>
+          <w:color w:val="4472C4" w:themeColor="accent1"/>
+        </w:rPr>
+        <w:t xml:space="preserve">idNft </w:t>
+      </w:r>
+      <w:r>
+        <w:t>sera attribué à chaque NFT upload sur la plateforme. Et chaque nft aura un propriétaire attribué, soit le propriétaire sera l’uploader soit le NFT gardera son propriétaire en vide (donc pas de propriétaire).</w:t>
+      </w:r>
+    </w:p>
+    <w:p/>
+    <w:p>
+      <w:r>
+        <w:t>L’utilisateur pourra supprimer ses NFT et ses collections mais pas celles crées par les autres ou celles abondées par les autres.</w:t>
+      </w:r>
+    </w:p>
+    <w:p>
+      <w:r>
+        <w:t>Un Nft aura les attributs suivants :</w:t>
+      </w:r>
+    </w:p>
+    <w:p>
+      <w:pPr>
+        <w:rPr>
+          <w:color w:val="5B9BD5" w:themeColor="accent5"/>
+        </w:rPr>
+      </w:pPr>
+      <w:r>
+        <w:rPr>
+          <w:color w:val="5B9BD5" w:themeColor="accent5"/>
+        </w:rPr>
+        <w:t>Nom</w:t>
+      </w:r>
+      <w:r>
+        <w:rPr>
+          <w:color w:val="5B9BD5" w:themeColor="accent5"/>
+        </w:rPr>
+        <w:t xml:space="preserve">, </w:t>
+      </w:r>
+      <w:r>
+        <w:rPr>
+          <w:color w:val="5B9BD5" w:themeColor="accent5"/>
+        </w:rPr>
+        <w:t>Images(chemin de l’image)</w:t>
+      </w:r>
+      <w:r>
+        <w:rPr>
+          <w:color w:val="5B9BD5" w:themeColor="accent5"/>
+        </w:rPr>
+        <w:t>,</w:t>
+      </w:r>
+      <w:r>
+        <w:rPr>
+          <w:color w:val="5B9BD5" w:themeColor="accent5"/>
+        </w:rPr>
+        <w:t>Background</w:t>
+      </w:r>
+      <w:r>
+        <w:rPr>
+          <w:color w:val="5B9BD5" w:themeColor="accent5"/>
+        </w:rPr>
+        <w:t xml:space="preserve">, </w:t>
+      </w:r>
+      <w:r>
+        <w:rPr>
+          <w:color w:val="5B9BD5" w:themeColor="accent5"/>
+        </w:rPr>
+        <w:t>Hat</w:t>
+      </w:r>
+      <w:r>
+        <w:rPr>
+          <w:color w:val="5B9BD5" w:themeColor="accent5"/>
+        </w:rPr>
+        <w:t xml:space="preserve"> , </w:t>
+      </w:r>
+      <w:r>
+        <w:rPr>
+          <w:color w:val="5B9BD5" w:themeColor="accent5"/>
+        </w:rPr>
+        <w:t>accessoireMain</w:t>
+      </w:r>
+      <w:r>
+        <w:rPr>
+          <w:color w:val="5B9BD5" w:themeColor="accent5"/>
+        </w:rPr>
+        <w:t xml:space="preserve">, </w:t>
+      </w:r>
+      <w:r>
+        <w:rPr>
+          <w:color w:val="5B9BD5" w:themeColor="accent5"/>
+        </w:rPr>
+        <w:t>pull</w:t>
+      </w:r>
+      <w:r>
+        <w:rPr>
+          <w:color w:val="5B9BD5" w:themeColor="accent5"/>
+        </w:rPr>
+        <w:t xml:space="preserve">, </w:t>
+      </w:r>
+      <w:r>
+        <w:rPr>
+          <w:color w:val="5B9BD5" w:themeColor="accent5"/>
+        </w:rPr>
+        <w:t>collier</w:t>
+      </w:r>
+      <w:r>
+        <w:rPr>
+          <w:color w:val="5B9BD5" w:themeColor="accent5"/>
+        </w:rPr>
+        <w:t xml:space="preserve">, </w:t>
+      </w:r>
+      <w:r>
+        <w:rPr>
+          <w:color w:val="5B9BD5" w:themeColor="accent5"/>
+        </w:rPr>
+        <w:t>accessoireDos</w:t>
+      </w:r>
+    </w:p>
+    <w:p>
+      <w:r>
+        <w:t>L’administrateur peut : supprimer les utilisateurs, supprimer les images individuellement et supprimer les collections intégralement</w:t>
+      </w:r>
+    </w:p>
+    <w:p/>
+    <w:p>
+      <w:r>
+        <w:br w:type="page"/>
+      </w:r>
+    </w:p>
+    <w:p>
+      <w:r>
+        <w:lastRenderedPageBreak/>
+        <w:t>TABLES de gestion BDD</w:t>
+      </w:r>
+    </w:p>
+    <w:p/>
+    <w:p/>
+    <w:p>
+      <w:r>
+        <w:t>Utilisateur</w:t>
+      </w:r>
+    </w:p>
+    <w:p/>
+    <w:p>
+      <w:r>
+        <w:t>Id</w:t>
+      </w:r>
+      <w:r>
+        <w:t>Utilisateur</w:t>
+      </w:r>
+    </w:p>
     <w:p>
       <w:r>
         <w:t>Pseudo</w:t>
@@ -35,23 +420,68 @@
     </w:p>
     <w:p>
       <w:r>
-        <w:t>(</w:t>
-      </w:r>
-      <w:proofErr w:type="gramStart"/>
-      <w:r>
-        <w:t>photo</w:t>
-      </w:r>
-      <w:proofErr w:type="gramEnd"/>
-      <w:r>
-        <w:t xml:space="preserve"> de profil)</w:t>
-      </w:r>
-    </w:p>
-    <w:p/>
-    <w:p/>
-    <w:p/>
-    <w:p>
-      <w:r>
-        <w:t>Collection</w:t>
+        <w:t>(photo de profil)</w:t>
+      </w:r>
+    </w:p>
+    <w:p>
+      <w:r>
+        <w:t>dateCreationProfil</w:t>
+      </w:r>
+    </w:p>
+    <w:p/>
+    <w:p/>
+    <w:p/>
+    <w:p>
+      <w:r>
+        <w:t>Collectio</w:t>
+      </w:r>
+      <w:r>
+        <w:t>n</w:t>
+      </w:r>
+    </w:p>
+    <w:p>
+      <w:pPr>
+        <w:rPr>
+          <w:lang w:val="en-GB"/>
+        </w:rPr>
+      </w:pPr>
+      <w:r>
+        <w:rPr>
+          <w:lang w:val="en-GB"/>
+        </w:rPr>
+        <w:t xml:space="preserve"> </w:t>
+      </w:r>
+    </w:p>
+    <w:p>
+      <w:pPr>
+        <w:rPr>
+          <w:lang w:val="en-GB"/>
+        </w:rPr>
+      </w:pPr>
+      <w:r>
+        <w:rPr>
+          <w:lang w:val="en-GB"/>
+        </w:rPr>
+        <w:t>IdCollection</w:t>
+      </w:r>
+    </w:p>
+    <w:p>
+      <w:pPr>
+        <w:rPr>
+          <w:lang w:val="en-GB"/>
+        </w:rPr>
+      </w:pPr>
+      <w:r>
+        <w:rPr>
+          <w:lang w:val="en-GB"/>
+        </w:rPr>
+        <w:t>image</w:t>
+      </w:r>
+      <w:r>
+        <w:rPr>
+          <w:lang w:val="en-GB"/>
+        </w:rPr>
+        <w:t>Collections</w:t>
       </w:r>
     </w:p>
     <w:p>
@@ -69,21 +499,60 @@
     </w:p>
     <w:p/>
     <w:p>
-      <w:proofErr w:type="gramStart"/>
-      <w:r>
-        <w:t>Propriétaire( =</w:t>
-      </w:r>
-      <w:proofErr w:type="gramEnd"/>
-      <w:r>
-        <w:t xml:space="preserve">&gt;client ou </w:t>
-      </w:r>
-      <w:proofErr w:type="spellStart"/>
-      <w:r>
-        <w:t>null</w:t>
-      </w:r>
-      <w:proofErr w:type="spellEnd"/>
-      <w:r>
-        <w:t>)</w:t>
+      <w:r>
+        <w:t>IdNft</w:t>
+      </w:r>
+    </w:p>
+    <w:p>
+      <w:r>
+        <w:t>nomNft</w:t>
+      </w:r>
+    </w:p>
+    <w:p>
+      <w:r>
+        <w:t>Propriétaire</w:t>
+      </w:r>
+      <w:r>
+        <w:t xml:space="preserve"> </w:t>
+      </w:r>
+      <w:r>
+        <w:t>( =&gt;client ou null)</w:t>
+      </w:r>
+    </w:p>
+    <w:p>
+      <w:r>
+        <w:t>ImageNft</w:t>
+      </w:r>
+    </w:p>
+    <w:p>
+      <w:r>
+        <w:t>Background</w:t>
+      </w:r>
+    </w:p>
+    <w:p>
+      <w:r>
+        <w:lastRenderedPageBreak/>
+        <w:t>Hat</w:t>
+      </w:r>
+    </w:p>
+    <w:p>
+      <w:r>
+        <w:t>accessoireMain</w:t>
+      </w:r>
+    </w:p>
+    <w:p>
+      <w:r>
+        <w:t>pull</w:t>
+      </w:r>
+    </w:p>
+    <w:p>
+      <w:r>
+        <w:t>collier</w:t>
+      </w:r>
+    </w:p>
+    <w:p>
+      <w:r>
+        <w:t>accessoireDos</w:t>
       </w:r>
     </w:p>
     <w:p/>

</xml_diff>